<commit_message>
took out the dumb admin tag idea for user registration
</commit_message>
<xml_diff>
--- a/Documentation/Cribbly Project Status.docx
+++ b/Documentation/Cribbly Project Status.docx
@@ -1,6 +1,6 @@
 
 <file path=word/document.xml><?xml version="1.0" encoding="utf-8"?>
-<w:document xmlns:wpc="http://schemas.microsoft.com/office/word/2010/wordprocessingCanvas" xmlns:cx="http://schemas.microsoft.com/office/drawing/2014/chartex" xmlns:cx1="http://schemas.microsoft.com/office/drawing/2015/9/8/chartex" xmlns:mc="http://schemas.openxmlformats.org/markup-compatibility/2006" xmlns:o="urn:schemas-microsoft-com:office:office" xmlns:r="http://schemas.openxmlformats.org/officeDocument/2006/relationships" xmlns:m="http://schemas.openxmlformats.org/officeDocument/2006/math" xmlns:v="urn:schemas-microsoft-com:vml" xmlns:wp14="http://schemas.microsoft.com/office/word/2010/wordprocessingDrawing" xmlns:wp="http://schemas.openxmlformats.org/drawingml/2006/wordprocessingDrawing" xmlns:w10="urn:schemas-microsoft-com:office:word" xmlns:w="http://schemas.openxmlformats.org/wordprocessingml/2006/main" xmlns:w14="http://schemas.microsoft.com/office/word/2010/wordml" xmlns:w15="http://schemas.microsoft.com/office/word/2012/wordml" xmlns:w16se="http://schemas.microsoft.com/office/word/2015/wordml/symex" xmlns:wpg="http://schemas.microsoft.com/office/word/2010/wordprocessingGroup" xmlns:wpi="http://schemas.microsoft.com/office/word/2010/wordprocessingInk" xmlns:wne="http://schemas.microsoft.com/office/word/2006/wordml" xmlns:wps="http://schemas.microsoft.com/office/word/2010/wordprocessingShape" mc:Ignorable="w14 w15 w16se wp14">
+<w:document xmlns:wpc="http://schemas.microsoft.com/office/word/2010/wordprocessingCanvas" xmlns:cx="http://schemas.microsoft.com/office/drawing/2014/chartex" xmlns:cx1="http://schemas.microsoft.com/office/drawing/2015/9/8/chartex" xmlns:cx2="http://schemas.microsoft.com/office/drawing/2015/10/21/chartex" xmlns:cx3="http://schemas.microsoft.com/office/drawing/2016/5/9/chartex" xmlns:cx4="http://schemas.microsoft.com/office/drawing/2016/5/10/chartex" xmlns:cx5="http://schemas.microsoft.com/office/drawing/2016/5/11/chartex" xmlns:cx6="http://schemas.microsoft.com/office/drawing/2016/5/12/chartex" xmlns:cx7="http://schemas.microsoft.com/office/drawing/2016/5/13/chartex" xmlns:cx8="http://schemas.microsoft.com/office/drawing/2016/5/14/chartex" xmlns:mc="http://schemas.openxmlformats.org/markup-compatibility/2006" xmlns:aink="http://schemas.microsoft.com/office/drawing/2016/ink" xmlns:am3d="http://schemas.microsoft.com/office/drawing/2017/model3d" xmlns:o="urn:schemas-microsoft-com:office:office" xmlns:r="http://schemas.openxmlformats.org/officeDocument/2006/relationships" xmlns:m="http://schemas.openxmlformats.org/officeDocument/2006/math" xmlns:v="urn:schemas-microsoft-com:vml" xmlns:wp14="http://schemas.microsoft.com/office/word/2010/wordprocessingDrawing" xmlns:wp="http://schemas.openxmlformats.org/drawingml/2006/wordprocessingDrawing" xmlns:w10="urn:schemas-microsoft-com:office:word" xmlns:w="http://schemas.openxmlformats.org/wordprocessingml/2006/main" xmlns:w14="http://schemas.microsoft.com/office/word/2010/wordml" xmlns:w15="http://schemas.microsoft.com/office/word/2012/wordml" xmlns:w16cid="http://schemas.microsoft.com/office/word/2016/wordml/cid" xmlns:w16se="http://schemas.microsoft.com/office/word/2015/wordml/symex" xmlns:wpg="http://schemas.microsoft.com/office/word/2010/wordprocessingGroup" xmlns:wpi="http://schemas.microsoft.com/office/word/2010/wordprocessingInk" xmlns:wne="http://schemas.microsoft.com/office/word/2006/wordml" xmlns:wps="http://schemas.microsoft.com/office/word/2010/wordprocessingShape" mc:Ignorable="w14 w15 w16se w16cid wp14">
   <w:body>
     <w:p/>
     <w:p>
@@ -15,12 +15,21 @@
           <w:sz w:val="40"/>
         </w:rPr>
       </w:pPr>
+      <w:proofErr w:type="spellStart"/>
       <w:r>
         <w:rPr>
           <w:color w:val="000000" w:themeColor="text1"/>
           <w:sz w:val="40"/>
         </w:rPr>
-        <w:t>Cribbly Project Status: 10/25/19</w:t>
+        <w:t>Cribbly</w:t>
+      </w:r>
+      <w:proofErr w:type="spellEnd"/>
+      <w:r>
+        <w:rPr>
+          <w:color w:val="000000" w:themeColor="text1"/>
+          <w:sz w:val="40"/>
+        </w:rPr>
+        <w:t xml:space="preserve"> Project Status: 10/25/19</w:t>
       </w:r>
     </w:p>
     <w:p>
@@ -80,9 +89,11 @@
       <w:pPr>
         <w:pStyle w:val="controller"/>
       </w:pPr>
+      <w:proofErr w:type="spellStart"/>
       <w:r>
         <w:t>HomeController</w:t>
       </w:r>
+      <w:proofErr w:type="spellEnd"/>
     </w:p>
     <w:p>
       <w:pPr>
@@ -105,24 +116,6 @@
     <w:p>
       <w:pPr>
         <w:pStyle w:val="ListParagraph"/>
-        <w:numPr>
-          <w:ilvl w:val="1"/>
-          <w:numId w:val="1"/>
-        </w:numPr>
-        <w:rPr>
-          <w:color w:val="FF0000"/>
-        </w:rPr>
-      </w:pPr>
-      <w:r>
-        <w:rPr>
-          <w:color w:val="FF0000"/>
-        </w:rPr>
-        <w:t>Error</w:t>
-      </w:r>
-    </w:p>
-    <w:p>
-      <w:pPr>
-        <w:pStyle w:val="ListParagraph"/>
         <w:ind w:left="1440"/>
       </w:pPr>
     </w:p>
@@ -130,45 +123,51 @@
       <w:pPr>
         <w:pStyle w:val="controller"/>
       </w:pPr>
+      <w:proofErr w:type="spellStart"/>
       <w:r>
         <w:t>TeamsController</w:t>
       </w:r>
-    </w:p>
-    <w:p>
-      <w:pPr>
-        <w:pStyle w:val="ListParagraph"/>
-        <w:numPr>
-          <w:ilvl w:val="1"/>
-          <w:numId w:val="1"/>
-        </w:numPr>
-        <w:rPr>
-          <w:color w:val="FF0000"/>
-        </w:rPr>
-      </w:pPr>
+      <w:proofErr w:type="spellEnd"/>
+    </w:p>
+    <w:p>
+      <w:pPr>
+        <w:pStyle w:val="ListParagraph"/>
+        <w:numPr>
+          <w:ilvl w:val="1"/>
+          <w:numId w:val="1"/>
+        </w:numPr>
+        <w:rPr>
+          <w:color w:val="FF0000"/>
+        </w:rPr>
+      </w:pPr>
+      <w:proofErr w:type="spellStart"/>
       <w:r>
         <w:rPr>
           <w:color w:val="FF0000"/>
         </w:rPr>
         <w:t>MyTeam</w:t>
       </w:r>
-    </w:p>
-    <w:p>
-      <w:pPr>
-        <w:pStyle w:val="ListParagraph"/>
-        <w:numPr>
-          <w:ilvl w:val="1"/>
-          <w:numId w:val="1"/>
-        </w:numPr>
-        <w:rPr>
-          <w:color w:val="FF0000"/>
-        </w:rPr>
-      </w:pPr>
+      <w:proofErr w:type="spellEnd"/>
+    </w:p>
+    <w:p>
+      <w:pPr>
+        <w:pStyle w:val="ListParagraph"/>
+        <w:numPr>
+          <w:ilvl w:val="1"/>
+          <w:numId w:val="1"/>
+        </w:numPr>
+        <w:rPr>
+          <w:color w:val="FF0000"/>
+        </w:rPr>
+      </w:pPr>
+      <w:proofErr w:type="spellStart"/>
       <w:r>
         <w:rPr>
           <w:color w:val="FF0000"/>
         </w:rPr>
         <w:t>TeamNotFound</w:t>
       </w:r>
+      <w:proofErr w:type="spellEnd"/>
     </w:p>
     <w:p>
       <w:pPr>
@@ -199,12 +198,14 @@
           <w:color w:val="FF0000"/>
         </w:rPr>
       </w:pPr>
+      <w:proofErr w:type="spellStart"/>
       <w:r>
         <w:rPr>
           <w:color w:val="FF0000"/>
         </w:rPr>
         <w:t>RegisterConfirm</w:t>
       </w:r>
+      <w:proofErr w:type="spellEnd"/>
     </w:p>
     <w:p>
       <w:pPr>
@@ -271,48 +272,54 @@
           <w:color w:val="FF0000"/>
         </w:rPr>
       </w:pPr>
+      <w:proofErr w:type="spellStart"/>
       <w:r>
         <w:rPr>
           <w:color w:val="FF0000"/>
         </w:rPr>
         <w:t>DeleteConfirmed</w:t>
       </w:r>
-    </w:p>
-    <w:p>
-      <w:pPr>
-        <w:pStyle w:val="ListParagraph"/>
-        <w:numPr>
-          <w:ilvl w:val="1"/>
-          <w:numId w:val="1"/>
-        </w:numPr>
-        <w:rPr>
-          <w:color w:val="FF0000"/>
-        </w:rPr>
-      </w:pPr>
+      <w:proofErr w:type="spellEnd"/>
+    </w:p>
+    <w:p>
+      <w:pPr>
+        <w:pStyle w:val="ListParagraph"/>
+        <w:numPr>
+          <w:ilvl w:val="1"/>
+          <w:numId w:val="1"/>
+        </w:numPr>
+        <w:rPr>
+          <w:color w:val="FF0000"/>
+        </w:rPr>
+      </w:pPr>
+      <w:proofErr w:type="spellStart"/>
       <w:r>
         <w:rPr>
           <w:color w:val="FF0000"/>
         </w:rPr>
         <w:t>TeamExists</w:t>
       </w:r>
-    </w:p>
-    <w:p>
-      <w:pPr>
-        <w:pStyle w:val="ListParagraph"/>
-        <w:numPr>
-          <w:ilvl w:val="1"/>
-          <w:numId w:val="1"/>
-        </w:numPr>
-        <w:rPr>
-          <w:color w:val="00B050"/>
-        </w:rPr>
-      </w:pPr>
+      <w:proofErr w:type="spellEnd"/>
+    </w:p>
+    <w:p>
+      <w:pPr>
+        <w:pStyle w:val="ListParagraph"/>
+        <w:numPr>
+          <w:ilvl w:val="1"/>
+          <w:numId w:val="1"/>
+        </w:numPr>
+        <w:rPr>
+          <w:color w:val="00B050"/>
+        </w:rPr>
+      </w:pPr>
+      <w:proofErr w:type="spellStart"/>
       <w:r>
         <w:rPr>
           <w:color w:val="00B050"/>
         </w:rPr>
         <w:t>AdminView</w:t>
       </w:r>
+      <w:proofErr w:type="spellEnd"/>
     </w:p>
     <w:p>
       <w:pPr>
@@ -324,63 +331,71 @@
       <w:pPr>
         <w:pStyle w:val="controller"/>
       </w:pPr>
+      <w:proofErr w:type="spellStart"/>
       <w:r>
         <w:t>StandingsController</w:t>
       </w:r>
-    </w:p>
-    <w:p>
-      <w:pPr>
-        <w:pStyle w:val="ListParagraph"/>
-        <w:numPr>
-          <w:ilvl w:val="1"/>
-          <w:numId w:val="1"/>
-        </w:numPr>
-        <w:rPr>
-          <w:color w:val="00B050"/>
-        </w:rPr>
-      </w:pPr>
+      <w:proofErr w:type="spellEnd"/>
+    </w:p>
+    <w:p>
+      <w:pPr>
+        <w:pStyle w:val="ListParagraph"/>
+        <w:numPr>
+          <w:ilvl w:val="1"/>
+          <w:numId w:val="1"/>
+        </w:numPr>
+        <w:rPr>
+          <w:color w:val="00B050"/>
+        </w:rPr>
+      </w:pPr>
+      <w:proofErr w:type="spellStart"/>
       <w:r>
         <w:rPr>
           <w:color w:val="00B050"/>
         </w:rPr>
         <w:t>GetAllStandings</w:t>
       </w:r>
-    </w:p>
-    <w:p>
-      <w:pPr>
-        <w:pStyle w:val="ListParagraph"/>
-        <w:numPr>
-          <w:ilvl w:val="1"/>
-          <w:numId w:val="1"/>
-        </w:numPr>
-        <w:rPr>
-          <w:color w:val="00B050"/>
-        </w:rPr>
-      </w:pPr>
+      <w:proofErr w:type="spellEnd"/>
+    </w:p>
+    <w:p>
+      <w:pPr>
+        <w:pStyle w:val="ListParagraph"/>
+        <w:numPr>
+          <w:ilvl w:val="1"/>
+          <w:numId w:val="1"/>
+        </w:numPr>
+        <w:rPr>
+          <w:color w:val="00B050"/>
+        </w:rPr>
+      </w:pPr>
+      <w:proofErr w:type="spellStart"/>
       <w:r>
         <w:rPr>
           <w:color w:val="00B050"/>
         </w:rPr>
         <w:t>CreateStandingsSetup</w:t>
       </w:r>
-    </w:p>
-    <w:p>
-      <w:pPr>
-        <w:pStyle w:val="ListParagraph"/>
-        <w:numPr>
-          <w:ilvl w:val="1"/>
-          <w:numId w:val="1"/>
-        </w:numPr>
-        <w:rPr>
-          <w:color w:val="00B050"/>
-        </w:rPr>
-      </w:pPr>
+      <w:proofErr w:type="spellEnd"/>
+    </w:p>
+    <w:p>
+      <w:pPr>
+        <w:pStyle w:val="ListParagraph"/>
+        <w:numPr>
+          <w:ilvl w:val="1"/>
+          <w:numId w:val="1"/>
+        </w:numPr>
+        <w:rPr>
+          <w:color w:val="00B050"/>
+        </w:rPr>
+      </w:pPr>
+      <w:proofErr w:type="spellStart"/>
       <w:r>
         <w:rPr>
           <w:color w:val="00B050"/>
         </w:rPr>
         <w:t>ConfirmCreateStandings</w:t>
       </w:r>
+      <w:proofErr w:type="spellEnd"/>
     </w:p>
     <w:p>
       <w:pPr>
@@ -411,48 +426,54 @@
           <w:color w:val="00B050"/>
         </w:rPr>
       </w:pPr>
+      <w:proofErr w:type="spellStart"/>
       <w:r>
         <w:rPr>
           <w:color w:val="00B050"/>
         </w:rPr>
         <w:t>PairPlayers</w:t>
       </w:r>
-    </w:p>
-    <w:p>
-      <w:pPr>
-        <w:pStyle w:val="ListParagraph"/>
-        <w:numPr>
-          <w:ilvl w:val="1"/>
-          <w:numId w:val="1"/>
-        </w:numPr>
-        <w:rPr>
-          <w:color w:val="00B050"/>
-        </w:rPr>
-      </w:pPr>
+      <w:proofErr w:type="spellEnd"/>
+    </w:p>
+    <w:p>
+      <w:pPr>
+        <w:pStyle w:val="ListParagraph"/>
+        <w:numPr>
+          <w:ilvl w:val="1"/>
+          <w:numId w:val="1"/>
+        </w:numPr>
+        <w:rPr>
+          <w:color w:val="00B050"/>
+        </w:rPr>
+      </w:pPr>
+      <w:proofErr w:type="spellStart"/>
       <w:r>
         <w:rPr>
           <w:color w:val="00B050"/>
         </w:rPr>
         <w:t>CancelCreateStandings</w:t>
       </w:r>
-    </w:p>
-    <w:p>
-      <w:pPr>
-        <w:pStyle w:val="ListParagraph"/>
-        <w:numPr>
-          <w:ilvl w:val="1"/>
-          <w:numId w:val="1"/>
-        </w:numPr>
-        <w:rPr>
-          <w:color w:val="00B050"/>
-        </w:rPr>
-      </w:pPr>
+      <w:proofErr w:type="spellEnd"/>
+    </w:p>
+    <w:p>
+      <w:pPr>
+        <w:pStyle w:val="ListParagraph"/>
+        <w:numPr>
+          <w:ilvl w:val="1"/>
+          <w:numId w:val="1"/>
+        </w:numPr>
+        <w:rPr>
+          <w:color w:val="00B050"/>
+        </w:rPr>
+      </w:pPr>
+      <w:proofErr w:type="spellStart"/>
       <w:r>
         <w:rPr>
           <w:color w:val="00B050"/>
         </w:rPr>
         <w:t>CreateStandings</w:t>
       </w:r>
+      <w:proofErr w:type="spellEnd"/>
     </w:p>
     <w:p>
       <w:pPr>
@@ -464,9 +485,11 @@
       <w:pPr>
         <w:pStyle w:val="controller"/>
       </w:pPr>
+      <w:proofErr w:type="spellStart"/>
       <w:r>
         <w:t>DivisionController</w:t>
       </w:r>
+      <w:proofErr w:type="spellEnd"/>
     </w:p>
     <w:p>
       <w:pPr>
@@ -569,12 +592,14 @@
           <w:color w:val="00B050"/>
         </w:rPr>
       </w:pPr>
+      <w:proofErr w:type="spellStart"/>
       <w:r>
         <w:rPr>
           <w:color w:val="00B050"/>
         </w:rPr>
         <w:t>TeamRedistribution</w:t>
       </w:r>
+      <w:proofErr w:type="spellEnd"/>
     </w:p>
     <w:p>
       <w:pPr>
@@ -586,9 +611,11 @@
       <w:pPr>
         <w:pStyle w:val="controller"/>
       </w:pPr>
+      <w:proofErr w:type="spellStart"/>
       <w:r>
         <w:t>GamesController</w:t>
       </w:r>
+      <w:proofErr w:type="spellEnd"/>
     </w:p>
     <w:p>
       <w:pPr>
@@ -619,120 +646,140 @@
           <w:color w:val="00B050"/>
         </w:rPr>
       </w:pPr>
+      <w:proofErr w:type="spellStart"/>
       <w:r>
         <w:rPr>
           <w:color w:val="00B050"/>
         </w:rPr>
         <w:t>CreateGamesSetup</w:t>
       </w:r>
-    </w:p>
-    <w:p>
-      <w:pPr>
-        <w:pStyle w:val="ListParagraph"/>
-        <w:numPr>
-          <w:ilvl w:val="1"/>
-          <w:numId w:val="1"/>
-        </w:numPr>
-        <w:rPr>
-          <w:color w:val="00B050"/>
-        </w:rPr>
-      </w:pPr>
+      <w:proofErr w:type="spellEnd"/>
+    </w:p>
+    <w:p>
+      <w:pPr>
+        <w:pStyle w:val="ListParagraph"/>
+        <w:numPr>
+          <w:ilvl w:val="1"/>
+          <w:numId w:val="1"/>
+        </w:numPr>
+        <w:rPr>
+          <w:color w:val="00B050"/>
+        </w:rPr>
+      </w:pPr>
+      <w:proofErr w:type="spellStart"/>
       <w:r>
         <w:rPr>
           <w:color w:val="00B050"/>
         </w:rPr>
         <w:t>CreateGames</w:t>
       </w:r>
-    </w:p>
-    <w:p>
-      <w:pPr>
-        <w:pStyle w:val="ListParagraph"/>
-        <w:numPr>
-          <w:ilvl w:val="1"/>
-          <w:numId w:val="1"/>
-        </w:numPr>
-        <w:rPr>
-          <w:color w:val="FF0000"/>
-        </w:rPr>
-      </w:pPr>
+      <w:proofErr w:type="spellEnd"/>
+    </w:p>
+    <w:p>
+      <w:pPr>
+        <w:pStyle w:val="ListParagraph"/>
+        <w:numPr>
+          <w:ilvl w:val="1"/>
+          <w:numId w:val="1"/>
+        </w:numPr>
+        <w:rPr>
+          <w:color w:val="FF0000"/>
+        </w:rPr>
+      </w:pPr>
+      <w:proofErr w:type="spellStart"/>
       <w:r>
         <w:rPr>
           <w:color w:val="FF0000"/>
         </w:rPr>
         <w:t>PostScore</w:t>
       </w:r>
-    </w:p>
-    <w:p>
-      <w:pPr>
-        <w:pStyle w:val="ListParagraph"/>
-        <w:numPr>
-          <w:ilvl w:val="1"/>
-          <w:numId w:val="1"/>
-        </w:numPr>
-        <w:rPr>
-          <w:color w:val="FF0000"/>
-        </w:rPr>
-      </w:pPr>
-      <w:r>
-        <w:rPr>
-          <w:color w:val="FF0000"/>
-        </w:rPr>
-        <w:t>PostScore (post)</w:t>
-      </w:r>
-    </w:p>
-    <w:p>
-      <w:pPr>
-        <w:pStyle w:val="ListParagraph"/>
-        <w:numPr>
-          <w:ilvl w:val="1"/>
-          <w:numId w:val="1"/>
-        </w:numPr>
-        <w:rPr>
-          <w:color w:val="FF0000"/>
-        </w:rPr>
-      </w:pPr>
+      <w:proofErr w:type="spellEnd"/>
+    </w:p>
+    <w:p>
+      <w:pPr>
+        <w:pStyle w:val="ListParagraph"/>
+        <w:numPr>
+          <w:ilvl w:val="1"/>
+          <w:numId w:val="1"/>
+        </w:numPr>
+        <w:rPr>
+          <w:color w:val="FF0000"/>
+        </w:rPr>
+      </w:pPr>
+      <w:proofErr w:type="spellStart"/>
+      <w:r>
+        <w:rPr>
+          <w:color w:val="FF0000"/>
+        </w:rPr>
+        <w:t>PostScore</w:t>
+      </w:r>
+      <w:proofErr w:type="spellEnd"/>
+      <w:r>
+        <w:rPr>
+          <w:color w:val="FF0000"/>
+        </w:rPr>
+        <w:t xml:space="preserve"> (post)</w:t>
+      </w:r>
+    </w:p>
+    <w:p>
+      <w:pPr>
+        <w:pStyle w:val="ListParagraph"/>
+        <w:numPr>
+          <w:ilvl w:val="1"/>
+          <w:numId w:val="1"/>
+        </w:numPr>
+        <w:rPr>
+          <w:color w:val="FF0000"/>
+        </w:rPr>
+      </w:pPr>
+      <w:proofErr w:type="spellStart"/>
       <w:r>
         <w:rPr>
           <w:color w:val="FF0000"/>
         </w:rPr>
         <w:t>FindWinner</w:t>
       </w:r>
-    </w:p>
-    <w:p>
-      <w:pPr>
-        <w:pStyle w:val="ListParagraph"/>
-        <w:numPr>
-          <w:ilvl w:val="1"/>
-          <w:numId w:val="1"/>
-        </w:numPr>
-        <w:rPr>
-          <w:color w:val="00B050"/>
-        </w:rPr>
-      </w:pPr>
+      <w:proofErr w:type="spellEnd"/>
+    </w:p>
+    <w:p>
+      <w:pPr>
+        <w:pStyle w:val="ListParagraph"/>
+        <w:numPr>
+          <w:ilvl w:val="1"/>
+          <w:numId w:val="1"/>
+        </w:numPr>
+        <w:rPr>
+          <w:color w:val="00B050"/>
+        </w:rPr>
+      </w:pPr>
+      <w:proofErr w:type="spellStart"/>
       <w:r>
         <w:rPr>
           <w:color w:val="00B050"/>
         </w:rPr>
         <w:t>EditGame</w:t>
       </w:r>
-    </w:p>
-    <w:p>
-      <w:pPr>
-        <w:pStyle w:val="ListParagraph"/>
-        <w:numPr>
-          <w:ilvl w:val="1"/>
-          <w:numId w:val="1"/>
-        </w:numPr>
-        <w:rPr>
-          <w:color w:val="00B050"/>
-        </w:rPr>
-      </w:pPr>
+      <w:proofErr w:type="spellEnd"/>
+    </w:p>
+    <w:p>
+      <w:pPr>
+        <w:pStyle w:val="ListParagraph"/>
+        <w:numPr>
+          <w:ilvl w:val="1"/>
+          <w:numId w:val="1"/>
+        </w:numPr>
+        <w:rPr>
+          <w:color w:val="00B050"/>
+        </w:rPr>
+      </w:pPr>
+      <w:proofErr w:type="spellStart"/>
       <w:r>
         <w:rPr>
           <w:color w:val="00B050"/>
         </w:rPr>
         <w:t>SaveGame</w:t>
       </w:r>
+      <w:proofErr w:type="spellEnd"/>
     </w:p>
     <w:p>
       <w:pPr>
@@ -744,9 +791,11 @@
       <w:pPr>
         <w:pStyle w:val="controller"/>
       </w:pPr>
+      <w:proofErr w:type="spellStart"/>
       <w:r>
         <w:t>IdentityPages</w:t>
       </w:r>
+      <w:proofErr w:type="spellEnd"/>
     </w:p>
     <w:p>
       <w:pPr>
@@ -978,12 +1027,63 @@
     </w:p>
     <w:p>
       <w:pPr>
-        <w:pStyle w:val="ListParagraph"/>
+        <w:pStyle w:val="controller"/>
+        <w:numPr>
+          <w:ilvl w:val="0"/>
+          <w:numId w:val="0"/>
+        </w:numPr>
+        <w:spacing w:line="240" w:lineRule="auto"/>
         <w:rPr>
           <w:color w:val="1F497D" w:themeColor="text2"/>
           <w:sz w:val="24"/>
         </w:rPr>
       </w:pPr>
+      <w:bookmarkStart w:id="0" w:name="_GoBack"/>
+      <w:bookmarkEnd w:id="0"/>
+    </w:p>
+    <w:p>
+      <w:pPr>
+        <w:pStyle w:val="controller"/>
+        <w:numPr>
+          <w:ilvl w:val="0"/>
+          <w:numId w:val="2"/>
+        </w:numPr>
+        <w:spacing w:line="240" w:lineRule="auto"/>
+        <w:rPr>
+          <w:color w:val="1F497D" w:themeColor="text2"/>
+          <w:sz w:val="24"/>
+        </w:rPr>
+      </w:pPr>
+      <w:r>
+        <w:rPr>
+          <w:color w:val="1F497D" w:themeColor="text2"/>
+          <w:sz w:val="24"/>
+        </w:rPr>
+        <w:t xml:space="preserve">Comb for necessary </w:t>
+      </w:r>
+      <w:proofErr w:type="spellStart"/>
+      <w:r>
+        <w:rPr>
+          <w:color w:val="1F497D" w:themeColor="text2"/>
+          <w:sz w:val="24"/>
+        </w:rPr>
+        <w:t>formdata</w:t>
+      </w:r>
+      <w:proofErr w:type="spellEnd"/>
+      <w:r>
+        <w:rPr>
+          <w:color w:val="1F497D" w:themeColor="text2"/>
+          <w:sz w:val="24"/>
+        </w:rPr>
+        <w:t xml:space="preserve"> </w:t>
+      </w:r>
+      <w:r>
+        <w:rPr>
+          <w:color w:val="1F497D" w:themeColor="text2"/>
+          <w:sz w:val="24"/>
+        </w:rPr>
+        <w:t>validation</w:t>
+      </w:r>
     </w:p>
     <w:p>
       <w:pPr>
@@ -1018,21 +1118,43 @@
           <w:color w:val="1F497D" w:themeColor="text2"/>
           <w:sz w:val="24"/>
         </w:rPr>
-        <w:t xml:space="preserve">Comb for necessary </w:t>
-      </w:r>
-      <w:r>
+        <w:t>Program flow. Ensure app functions can only be initiated by users in the correct order</w:t>
+      </w:r>
+    </w:p>
+    <w:p>
+      <w:pPr>
+        <w:pStyle w:val="controller"/>
+        <w:numPr>
+          <w:ilvl w:val="0"/>
+          <w:numId w:val="0"/>
+        </w:numPr>
+        <w:spacing w:line="240" w:lineRule="auto"/>
+        <w:ind w:left="1080"/>
         <w:rPr>
           <w:color w:val="1F497D" w:themeColor="text2"/>
           <w:sz w:val="24"/>
         </w:rPr>
-        <w:t xml:space="preserve">formdata </w:t>
-      </w:r>
-      <w:r>
+      </w:pPr>
+    </w:p>
+    <w:p>
+      <w:pPr>
+        <w:pStyle w:val="controller"/>
+        <w:numPr>
+          <w:ilvl w:val="0"/>
+          <w:numId w:val="2"/>
+        </w:numPr>
+        <w:spacing w:line="240" w:lineRule="auto"/>
         <w:rPr>
           <w:color w:val="1F497D" w:themeColor="text2"/>
           <w:sz w:val="24"/>
         </w:rPr>
-        <w:t>validation</w:t>
+      </w:pPr>
+      <w:r>
+        <w:rPr>
+          <w:color w:val="1F497D" w:themeColor="text2"/>
+          <w:sz w:val="24"/>
+        </w:rPr>
+        <w:t xml:space="preserve">Front end </w:t>
       </w:r>
     </w:p>
     <w:p>
@@ -1049,89 +1171,6 @@
           <w:sz w:val="24"/>
         </w:rPr>
       </w:pPr>
-    </w:p>
-    <w:p>
-      <w:pPr>
-        <w:pStyle w:val="controller"/>
-        <w:numPr>
-          <w:ilvl w:val="0"/>
-          <w:numId w:val="2"/>
-        </w:numPr>
-        <w:spacing w:line="240" w:lineRule="auto"/>
-        <w:rPr>
-          <w:color w:val="1F497D" w:themeColor="text2"/>
-          <w:sz w:val="24"/>
-        </w:rPr>
-      </w:pPr>
-      <w:r>
-        <w:rPr>
-          <w:color w:val="1F497D" w:themeColor="text2"/>
-          <w:sz w:val="24"/>
-        </w:rPr>
-        <w:t>Program flow. Ensure app functions can only be initiated by users in the correct order</w:t>
-      </w:r>
-    </w:p>
-    <w:p>
-      <w:pPr>
-        <w:pStyle w:val="ListParagraph"/>
-        <w:rPr>
-          <w:color w:val="1F497D" w:themeColor="text2"/>
-          <w:sz w:val="24"/>
-        </w:rPr>
-      </w:pPr>
-    </w:p>
-    <w:p>
-      <w:pPr>
-        <w:pStyle w:val="controller"/>
-        <w:numPr>
-          <w:ilvl w:val="0"/>
-          <w:numId w:val="0"/>
-        </w:numPr>
-        <w:spacing w:line="240" w:lineRule="auto"/>
-        <w:ind w:left="1080"/>
-        <w:rPr>
-          <w:color w:val="1F497D" w:themeColor="text2"/>
-          <w:sz w:val="24"/>
-        </w:rPr>
-      </w:pPr>
-    </w:p>
-    <w:p>
-      <w:pPr>
-        <w:pStyle w:val="controller"/>
-        <w:numPr>
-          <w:ilvl w:val="0"/>
-          <w:numId w:val="2"/>
-        </w:numPr>
-        <w:spacing w:line="240" w:lineRule="auto"/>
-        <w:rPr>
-          <w:color w:val="1F497D" w:themeColor="text2"/>
-          <w:sz w:val="24"/>
-        </w:rPr>
-      </w:pPr>
-      <w:r>
-        <w:rPr>
-          <w:color w:val="1F497D" w:themeColor="text2"/>
-          <w:sz w:val="24"/>
-        </w:rPr>
-        <w:t xml:space="preserve">Front end </w:t>
-      </w:r>
-    </w:p>
-    <w:p>
-      <w:pPr>
-        <w:pStyle w:val="controller"/>
-        <w:numPr>
-          <w:ilvl w:val="0"/>
-          <w:numId w:val="0"/>
-        </w:numPr>
-        <w:spacing w:line="240" w:lineRule="auto"/>
-        <w:ind w:left="1080"/>
-        <w:rPr>
-          <w:color w:val="1F497D" w:themeColor="text2"/>
-          <w:sz w:val="24"/>
-        </w:rPr>
-      </w:pPr>
-      <w:bookmarkStart w:id="0" w:name="_GoBack"/>
-      <w:bookmarkEnd w:id="0"/>
     </w:p>
     <w:p>
       <w:pPr>
@@ -1165,7 +1204,7 @@
 </file>
 
 <file path=word/endnotes.xml><?xml version="1.0" encoding="utf-8"?>
-<w:endnotes xmlns:wpc="http://schemas.microsoft.com/office/word/2010/wordprocessingCanvas" xmlns:cx="http://schemas.microsoft.com/office/drawing/2014/chartex" xmlns:cx1="http://schemas.microsoft.com/office/drawing/2015/9/8/chartex" xmlns:mc="http://schemas.openxmlformats.org/markup-compatibility/2006" xmlns:o="urn:schemas-microsoft-com:office:office" xmlns:r="http://schemas.openxmlformats.org/officeDocument/2006/relationships" xmlns:m="http://schemas.openxmlformats.org/officeDocument/2006/math" xmlns:v="urn:schemas-microsoft-com:vml" xmlns:wp14="http://schemas.microsoft.com/office/word/2010/wordprocessingDrawing" xmlns:wp="http://schemas.openxmlformats.org/drawingml/2006/wordprocessingDrawing" xmlns:w10="urn:schemas-microsoft-com:office:word" xmlns:w="http://schemas.openxmlformats.org/wordprocessingml/2006/main" xmlns:w14="http://schemas.microsoft.com/office/word/2010/wordml" xmlns:w15="http://schemas.microsoft.com/office/word/2012/wordml" xmlns:w16se="http://schemas.microsoft.com/office/word/2015/wordml/symex" xmlns:wpg="http://schemas.microsoft.com/office/word/2010/wordprocessingGroup" xmlns:wpi="http://schemas.microsoft.com/office/word/2010/wordprocessingInk" xmlns:wne="http://schemas.microsoft.com/office/word/2006/wordml" xmlns:wps="http://schemas.microsoft.com/office/word/2010/wordprocessingShape" mc:Ignorable="w14 w15 w16se wp14">
+<w:endnotes xmlns:wpc="http://schemas.microsoft.com/office/word/2010/wordprocessingCanvas" xmlns:cx="http://schemas.microsoft.com/office/drawing/2014/chartex" xmlns:cx1="http://schemas.microsoft.com/office/drawing/2015/9/8/chartex" xmlns:cx2="http://schemas.microsoft.com/office/drawing/2015/10/21/chartex" xmlns:cx3="http://schemas.microsoft.com/office/drawing/2016/5/9/chartex" xmlns:cx4="http://schemas.microsoft.com/office/drawing/2016/5/10/chartex" xmlns:cx5="http://schemas.microsoft.com/office/drawing/2016/5/11/chartex" xmlns:cx6="http://schemas.microsoft.com/office/drawing/2016/5/12/chartex" xmlns:cx7="http://schemas.microsoft.com/office/drawing/2016/5/13/chartex" xmlns:cx8="http://schemas.microsoft.com/office/drawing/2016/5/14/chartex" xmlns:mc="http://schemas.openxmlformats.org/markup-compatibility/2006" xmlns:aink="http://schemas.microsoft.com/office/drawing/2016/ink" xmlns:am3d="http://schemas.microsoft.com/office/drawing/2017/model3d" xmlns:o="urn:schemas-microsoft-com:office:office" xmlns:r="http://schemas.openxmlformats.org/officeDocument/2006/relationships" xmlns:m="http://schemas.openxmlformats.org/officeDocument/2006/math" xmlns:v="urn:schemas-microsoft-com:vml" xmlns:wp14="http://schemas.microsoft.com/office/word/2010/wordprocessingDrawing" xmlns:wp="http://schemas.openxmlformats.org/drawingml/2006/wordprocessingDrawing" xmlns:w10="urn:schemas-microsoft-com:office:word" xmlns:w="http://schemas.openxmlformats.org/wordprocessingml/2006/main" xmlns:w14="http://schemas.microsoft.com/office/word/2010/wordml" xmlns:w15="http://schemas.microsoft.com/office/word/2012/wordml" xmlns:w16cid="http://schemas.microsoft.com/office/word/2016/wordml/cid" xmlns:w16se="http://schemas.microsoft.com/office/word/2015/wordml/symex" xmlns:wpg="http://schemas.microsoft.com/office/word/2010/wordprocessingGroup" xmlns:wpi="http://schemas.microsoft.com/office/word/2010/wordprocessingInk" xmlns:wne="http://schemas.microsoft.com/office/word/2006/wordml" xmlns:wps="http://schemas.microsoft.com/office/word/2010/wordprocessingShape" mc:Ignorable="w14 w15 w16se w16cid wp14">
   <w:endnote w:type="separator" w:id="-1">
     <w:p>
       <w:r>
@@ -1184,7 +1223,7 @@
 </file>
 
 <file path=word/footnotes.xml><?xml version="1.0" encoding="utf-8"?>
-<w:footnotes xmlns:wpc="http://schemas.microsoft.com/office/word/2010/wordprocessingCanvas" xmlns:cx="http://schemas.microsoft.com/office/drawing/2014/chartex" xmlns:cx1="http://schemas.microsoft.com/office/drawing/2015/9/8/chartex" xmlns:mc="http://schemas.openxmlformats.org/markup-compatibility/2006" xmlns:o="urn:schemas-microsoft-com:office:office" xmlns:r="http://schemas.openxmlformats.org/officeDocument/2006/relationships" xmlns:m="http://schemas.openxmlformats.org/officeDocument/2006/math" xmlns:v="urn:schemas-microsoft-com:vml" xmlns:wp14="http://schemas.microsoft.com/office/word/2010/wordprocessingDrawing" xmlns:wp="http://schemas.openxmlformats.org/drawingml/2006/wordprocessingDrawing" xmlns:w10="urn:schemas-microsoft-com:office:word" xmlns:w="http://schemas.openxmlformats.org/wordprocessingml/2006/main" xmlns:w14="http://schemas.microsoft.com/office/word/2010/wordml" xmlns:w15="http://schemas.microsoft.com/office/word/2012/wordml" xmlns:w16se="http://schemas.microsoft.com/office/word/2015/wordml/symex" xmlns:wpg="http://schemas.microsoft.com/office/word/2010/wordprocessingGroup" xmlns:wpi="http://schemas.microsoft.com/office/word/2010/wordprocessingInk" xmlns:wne="http://schemas.microsoft.com/office/word/2006/wordml" xmlns:wps="http://schemas.microsoft.com/office/word/2010/wordprocessingShape" mc:Ignorable="w14 w15 w16se wp14">
+<w:footnotes xmlns:wpc="http://schemas.microsoft.com/office/word/2010/wordprocessingCanvas" xmlns:cx="http://schemas.microsoft.com/office/drawing/2014/chartex" xmlns:cx1="http://schemas.microsoft.com/office/drawing/2015/9/8/chartex" xmlns:cx2="http://schemas.microsoft.com/office/drawing/2015/10/21/chartex" xmlns:cx3="http://schemas.microsoft.com/office/drawing/2016/5/9/chartex" xmlns:cx4="http://schemas.microsoft.com/office/drawing/2016/5/10/chartex" xmlns:cx5="http://schemas.microsoft.com/office/drawing/2016/5/11/chartex" xmlns:cx6="http://schemas.microsoft.com/office/drawing/2016/5/12/chartex" xmlns:cx7="http://schemas.microsoft.com/office/drawing/2016/5/13/chartex" xmlns:cx8="http://schemas.microsoft.com/office/drawing/2016/5/14/chartex" xmlns:mc="http://schemas.openxmlformats.org/markup-compatibility/2006" xmlns:aink="http://schemas.microsoft.com/office/drawing/2016/ink" xmlns:am3d="http://schemas.microsoft.com/office/drawing/2017/model3d" xmlns:o="urn:schemas-microsoft-com:office:office" xmlns:r="http://schemas.openxmlformats.org/officeDocument/2006/relationships" xmlns:m="http://schemas.openxmlformats.org/officeDocument/2006/math" xmlns:v="urn:schemas-microsoft-com:vml" xmlns:wp14="http://schemas.microsoft.com/office/word/2010/wordprocessingDrawing" xmlns:wp="http://schemas.openxmlformats.org/drawingml/2006/wordprocessingDrawing" xmlns:w10="urn:schemas-microsoft-com:office:word" xmlns:w="http://schemas.openxmlformats.org/wordprocessingml/2006/main" xmlns:w14="http://schemas.microsoft.com/office/word/2010/wordml" xmlns:w15="http://schemas.microsoft.com/office/word/2012/wordml" xmlns:w16cid="http://schemas.microsoft.com/office/word/2016/wordml/cid" xmlns:w16se="http://schemas.microsoft.com/office/word/2015/wordml/symex" xmlns:wpg="http://schemas.microsoft.com/office/word/2010/wordprocessingGroup" xmlns:wpi="http://schemas.microsoft.com/office/word/2010/wordprocessingInk" xmlns:wne="http://schemas.microsoft.com/office/word/2006/wordml" xmlns:wps="http://schemas.microsoft.com/office/word/2010/wordprocessingShape" mc:Ignorable="w14 w15 w16se w16cid wp14">
   <w:footnote w:type="separator" w:id="-1">
     <w:p>
       <w:r>
@@ -1203,7 +1242,7 @@
 </file>
 
 <file path=word/numbering.xml><?xml version="1.0" encoding="utf-8"?>
-<w:numbering xmlns:wpc="http://schemas.microsoft.com/office/word/2010/wordprocessingCanvas" xmlns:cx="http://schemas.microsoft.com/office/drawing/2014/chartex" xmlns:cx1="http://schemas.microsoft.com/office/drawing/2015/9/8/chartex" xmlns:mc="http://schemas.openxmlformats.org/markup-compatibility/2006" xmlns:o="urn:schemas-microsoft-com:office:office" xmlns:r="http://schemas.openxmlformats.org/officeDocument/2006/relationships" xmlns:m="http://schemas.openxmlformats.org/officeDocument/2006/math" xmlns:v="urn:schemas-microsoft-com:vml" xmlns:wp14="http://schemas.microsoft.com/office/word/2010/wordprocessingDrawing" xmlns:wp="http://schemas.openxmlformats.org/drawingml/2006/wordprocessingDrawing" xmlns:w10="urn:schemas-microsoft-com:office:word" xmlns:w="http://schemas.openxmlformats.org/wordprocessingml/2006/main" xmlns:w14="http://schemas.microsoft.com/office/word/2010/wordml" xmlns:w15="http://schemas.microsoft.com/office/word/2012/wordml" xmlns:w16se="http://schemas.microsoft.com/office/word/2015/wordml/symex" xmlns:wpg="http://schemas.microsoft.com/office/word/2010/wordprocessingGroup" xmlns:wpi="http://schemas.microsoft.com/office/word/2010/wordprocessingInk" xmlns:wne="http://schemas.microsoft.com/office/word/2006/wordml" xmlns:wps="http://schemas.microsoft.com/office/word/2010/wordprocessingShape" mc:Ignorable="w14 w15 w16se wp14">
+<w:numbering xmlns:wpc="http://schemas.microsoft.com/office/word/2010/wordprocessingCanvas" xmlns:cx="http://schemas.microsoft.com/office/drawing/2014/chartex" xmlns:cx1="http://schemas.microsoft.com/office/drawing/2015/9/8/chartex" xmlns:cx2="http://schemas.microsoft.com/office/drawing/2015/10/21/chartex" xmlns:cx3="http://schemas.microsoft.com/office/drawing/2016/5/9/chartex" xmlns:cx4="http://schemas.microsoft.com/office/drawing/2016/5/10/chartex" xmlns:cx5="http://schemas.microsoft.com/office/drawing/2016/5/11/chartex" xmlns:cx6="http://schemas.microsoft.com/office/drawing/2016/5/12/chartex" xmlns:cx7="http://schemas.microsoft.com/office/drawing/2016/5/13/chartex" xmlns:cx8="http://schemas.microsoft.com/office/drawing/2016/5/14/chartex" xmlns:mc="http://schemas.openxmlformats.org/markup-compatibility/2006" xmlns:aink="http://schemas.microsoft.com/office/drawing/2016/ink" xmlns:am3d="http://schemas.microsoft.com/office/drawing/2017/model3d" xmlns:o="urn:schemas-microsoft-com:office:office" xmlns:r="http://schemas.openxmlformats.org/officeDocument/2006/relationships" xmlns:m="http://schemas.openxmlformats.org/officeDocument/2006/math" xmlns:v="urn:schemas-microsoft-com:vml" xmlns:wp14="http://schemas.microsoft.com/office/word/2010/wordprocessingDrawing" xmlns:wp="http://schemas.openxmlformats.org/drawingml/2006/wordprocessingDrawing" xmlns:w10="urn:schemas-microsoft-com:office:word" xmlns:w="http://schemas.openxmlformats.org/wordprocessingml/2006/main" xmlns:w14="http://schemas.microsoft.com/office/word/2010/wordml" xmlns:w15="http://schemas.microsoft.com/office/word/2012/wordml" xmlns:w16cid="http://schemas.microsoft.com/office/word/2016/wordml/cid" xmlns:w16se="http://schemas.microsoft.com/office/word/2015/wordml/symex" xmlns:wpg="http://schemas.microsoft.com/office/word/2010/wordprocessingGroup" xmlns:wpi="http://schemas.microsoft.com/office/word/2010/wordprocessingInk" xmlns:wne="http://schemas.microsoft.com/office/word/2006/wordml" xmlns:wps="http://schemas.microsoft.com/office/word/2010/wordprocessingShape" mc:Ignorable="w14 w15 w16se w16cid wp14">
   <w:abstractNum w:abstractNumId="0" w15:restartNumberingAfterBreak="0">
     <w:nsid w:val="57F350A2"/>
     <w:multiLevelType w:val="hybridMultilevel"/>
@@ -1393,7 +1432,7 @@
 </file>
 
 <file path=word/styles.xml><?xml version="1.0" encoding="utf-8"?>
-<w:styles xmlns:mc="http://schemas.openxmlformats.org/markup-compatibility/2006" xmlns:r="http://schemas.openxmlformats.org/officeDocument/2006/relationships" xmlns:w="http://schemas.openxmlformats.org/wordprocessingml/2006/main" xmlns:w14="http://schemas.microsoft.com/office/word/2010/wordml" xmlns:w15="http://schemas.microsoft.com/office/word/2012/wordml" xmlns:w16se="http://schemas.microsoft.com/office/word/2015/wordml/symex" mc:Ignorable="w14 w15 w16se">
+<w:styles xmlns:mc="http://schemas.openxmlformats.org/markup-compatibility/2006" xmlns:r="http://schemas.openxmlformats.org/officeDocument/2006/relationships" xmlns:w="http://schemas.openxmlformats.org/wordprocessingml/2006/main" xmlns:w14="http://schemas.microsoft.com/office/word/2010/wordml" xmlns:w15="http://schemas.microsoft.com/office/word/2012/wordml" xmlns:w16cid="http://schemas.microsoft.com/office/word/2016/wordml/cid" xmlns:w16se="http://schemas.microsoft.com/office/word/2015/wordml/symex" mc:Ignorable="w14 w15 w16se w16cid">
   <w:docDefaults>
     <w:rPrDefault>
       <w:rPr>
@@ -1403,7 +1442,7 @@
     </w:rPrDefault>
     <w:pPrDefault/>
   </w:docDefaults>
-  <w:latentStyles w:defLockedState="0" w:defUIPriority="0" w:defSemiHidden="0" w:defUnhideWhenUsed="0" w:defQFormat="0" w:count="371">
+  <w:latentStyles w:defLockedState="0" w:defUIPriority="0" w:defSemiHidden="0" w:defUnhideWhenUsed="0" w:defQFormat="0" w:count="377">
     <w:lsdException w:name="Normal" w:qFormat="1"/>
     <w:lsdException w:name="heading 1" w:qFormat="1"/>
     <w:lsdException w:name="heading 2" w:semiHidden="1" w:unhideWhenUsed="1" w:qFormat="1"/>
@@ -1768,6 +1807,12 @@
     <w:lsdException w:name="List Table 5 Dark Accent 6" w:uiPriority="50"/>
     <w:lsdException w:name="List Table 6 Colorful Accent 6" w:uiPriority="51"/>
     <w:lsdException w:name="List Table 7 Colorful Accent 6" w:uiPriority="52"/>
+    <w:lsdException w:name="Mention" w:semiHidden="1" w:uiPriority="99" w:unhideWhenUsed="1"/>
+    <w:lsdException w:name="Smart Hyperlink" w:semiHidden="1" w:uiPriority="99" w:unhideWhenUsed="1"/>
+    <w:lsdException w:name="Hashtag" w:semiHidden="1" w:uiPriority="99" w:unhideWhenUsed="1"/>
+    <w:lsdException w:name="Unresolved Mention" w:semiHidden="1" w:uiPriority="99" w:unhideWhenUsed="1"/>
+    <w:lsdException w:name="Smart Link" w:semiHidden="1" w:uiPriority="99" w:unhideWhenUsed="1"/>
+    <w:lsdException w:name="Smart Link Error" w:semiHidden="1" w:uiPriority="99" w:unhideWhenUsed="1"/>
   </w:latentStyles>
   <w:style w:type="paragraph" w:default="1" w:styleId="Normal">
     <w:name w:val="Normal"/>
@@ -2325,7 +2370,7 @@
 </file>
 
 <file path=customXml/itemProps4.xml><?xml version="1.0" encoding="utf-8"?>
-<ds:datastoreItem xmlns:ds="http://schemas.openxmlformats.org/officeDocument/2006/customXml" ds:itemID="{C154A4F7-F2EF-443F-8BA6-E5ACEBB0B56E}">
+<ds:datastoreItem xmlns:ds="http://schemas.openxmlformats.org/officeDocument/2006/customXml" ds:itemID="{C1125CA2-E75F-4931-B92B-E1C6FCC53B1B}">
   <ds:schemaRefs>
     <ds:schemaRef ds:uri="http://schemas.openxmlformats.org/officeDocument/2006/bibliography"/>
   </ds:schemaRefs>

</xml_diff>